<commit_message>
Agrego mas a la estrategia
- Falta tambien el README.TXT
</commit_message>
<xml_diff>
--- a/Estatedia.docx
+++ b/Estatedia.docx
@@ -37,7 +37,78 @@
     </w:p>
     <w:p>
       <w:r>
-        <w:t>Procedimiento:</w:t>
+        <w:t>Procedimiento del usuario:</w:t>
+      </w:r>
+    </w:p>
+    <w:p>
+      <w:pPr>
+        <w:pStyle w:val="Prrafodelista"/>
+        <w:numPr>
+          <w:ilvl w:val="0"/>
+          <w:numId w:val="2"/>
+        </w:numPr>
+      </w:pPr>
+      <w:r>
+        <w:t xml:space="preserve"> Ingresa el código de médico que le corresponde</w:t>
+      </w:r>
+    </w:p>
+    <w:p>
+      <w:pPr>
+        <w:pStyle w:val="Prrafodelista"/>
+        <w:numPr>
+          <w:ilvl w:val="0"/>
+          <w:numId w:val="2"/>
+        </w:numPr>
+      </w:pPr>
+      <w:r>
+        <w:t>Elije el o los días de la semana que desea agregar a su agenda</w:t>
+      </w:r>
+    </w:p>
+    <w:p>
+      <w:pPr>
+        <w:pStyle w:val="Prrafodelista"/>
+        <w:numPr>
+          <w:ilvl w:val="0"/>
+          <w:numId w:val="2"/>
+        </w:numPr>
+      </w:pPr>
+      <w:r>
+        <w:t>Elije con que especialidad va a atender</w:t>
+      </w:r>
+    </w:p>
+    <w:p>
+      <w:pPr>
+        <w:pStyle w:val="Prrafodelista"/>
+        <w:numPr>
+          <w:ilvl w:val="0"/>
+          <w:numId w:val="2"/>
+        </w:numPr>
+      </w:pPr>
+      <w:r>
+        <w:t>Completa el rango de horas que atenderá los días de semana (Lunes a Viernes, todos los días de semana elegidos tendrán las mismas horas de atención) y lo mismo para el día Sábado</w:t>
+      </w:r>
+    </w:p>
+    <w:p>
+      <w:pPr>
+        <w:pStyle w:val="Prrafodelista"/>
+        <w:numPr>
+          <w:ilvl w:val="0"/>
+          <w:numId w:val="2"/>
+        </w:numPr>
+      </w:pPr>
+      <w:r>
+        <w:t>Finalmente presiona GUARDAR</w:t>
+      </w:r>
+    </w:p>
+    <w:p>
+      <w:r>
+        <w:t>Procedimiento</w:t>
+      </w:r>
+      <w:r>
+        <w:t xml:space="preserve"> del programa</w:t>
+      </w:r>
+      <w:r>
+        <w:t>:</w:t>
       </w:r>
     </w:p>
     <w:p>
@@ -567,8 +638,100 @@
       </w:pPr>
     </w:lvl>
   </w:abstractNum>
+  <w:abstractNum w:abstractNumId="1">
+    <w:nsid w:val="51BB46BC"/>
+    <w:multiLevelType w:val="hybridMultilevel"/>
+    <w:tmpl w:val="3A3435E2"/>
+    <w:lvl w:ilvl="0" w:tplc="2C0A000F">
+      <w:start w:val="1"/>
+      <w:numFmt w:val="decimal"/>
+      <w:lvlText w:val="%1."/>
+      <w:lvlJc w:val="left"/>
+      <w:pPr>
+        <w:ind w:left="720" w:hanging="360"/>
+      </w:pPr>
+      <w:rPr>
+        <w:rFonts w:hint="default"/>
+      </w:rPr>
+    </w:lvl>
+    <w:lvl w:ilvl="1" w:tplc="2C0A0019" w:tentative="1">
+      <w:start w:val="1"/>
+      <w:numFmt w:val="lowerLetter"/>
+      <w:lvlText w:val="%2."/>
+      <w:lvlJc w:val="left"/>
+      <w:pPr>
+        <w:ind w:left="1440" w:hanging="360"/>
+      </w:pPr>
+    </w:lvl>
+    <w:lvl w:ilvl="2" w:tplc="2C0A001B" w:tentative="1">
+      <w:start w:val="1"/>
+      <w:numFmt w:val="lowerRoman"/>
+      <w:lvlText w:val="%3."/>
+      <w:lvlJc w:val="right"/>
+      <w:pPr>
+        <w:ind w:left="2160" w:hanging="180"/>
+      </w:pPr>
+    </w:lvl>
+    <w:lvl w:ilvl="3" w:tplc="2C0A000F" w:tentative="1">
+      <w:start w:val="1"/>
+      <w:numFmt w:val="decimal"/>
+      <w:lvlText w:val="%4."/>
+      <w:lvlJc w:val="left"/>
+      <w:pPr>
+        <w:ind w:left="2880" w:hanging="360"/>
+      </w:pPr>
+    </w:lvl>
+    <w:lvl w:ilvl="4" w:tplc="2C0A0019" w:tentative="1">
+      <w:start w:val="1"/>
+      <w:numFmt w:val="lowerLetter"/>
+      <w:lvlText w:val="%5."/>
+      <w:lvlJc w:val="left"/>
+      <w:pPr>
+        <w:ind w:left="3600" w:hanging="360"/>
+      </w:pPr>
+    </w:lvl>
+    <w:lvl w:ilvl="5" w:tplc="2C0A001B" w:tentative="1">
+      <w:start w:val="1"/>
+      <w:numFmt w:val="lowerRoman"/>
+      <w:lvlText w:val="%6."/>
+      <w:lvlJc w:val="right"/>
+      <w:pPr>
+        <w:ind w:left="4320" w:hanging="180"/>
+      </w:pPr>
+    </w:lvl>
+    <w:lvl w:ilvl="6" w:tplc="2C0A000F" w:tentative="1">
+      <w:start w:val="1"/>
+      <w:numFmt w:val="decimal"/>
+      <w:lvlText w:val="%7."/>
+      <w:lvlJc w:val="left"/>
+      <w:pPr>
+        <w:ind w:left="5040" w:hanging="360"/>
+      </w:pPr>
+    </w:lvl>
+    <w:lvl w:ilvl="7" w:tplc="2C0A0019" w:tentative="1">
+      <w:start w:val="1"/>
+      <w:numFmt w:val="lowerLetter"/>
+      <w:lvlText w:val="%8."/>
+      <w:lvlJc w:val="left"/>
+      <w:pPr>
+        <w:ind w:left="5760" w:hanging="360"/>
+      </w:pPr>
+    </w:lvl>
+    <w:lvl w:ilvl="8" w:tplc="2C0A001B" w:tentative="1">
+      <w:start w:val="1"/>
+      <w:numFmt w:val="lowerRoman"/>
+      <w:lvlText w:val="%9."/>
+      <w:lvlJc w:val="right"/>
+      <w:pPr>
+        <w:ind w:left="6480" w:hanging="180"/>
+      </w:pPr>
+    </w:lvl>
+  </w:abstractNum>
   <w:num w:numId="1">
     <w:abstractNumId w:val="0"/>
+  </w:num>
+  <w:num w:numId="2">
+    <w:abstractNumId w:val="1"/>
   </w:num>
 </w:numbering>
 </file>

</xml_diff>

<commit_message>
Termino el de TURNOS
</commit_message>
<xml_diff>
--- a/Estatedia.docx
+++ b/Estatedia.docx
@@ -13,15 +13,17 @@
       </w:r>
     </w:p>
     <w:p>
-      <w:r>
-        <w:t xml:space="preserve">1.- Dado que hubo ciertas incongruencias en cuanto a la búsqueda de semanas con </w:t>
-      </w:r>
-      <w:proofErr w:type="gramStart"/>
-      <w:r>
-        <w:t>DATEPART(</w:t>
+      <w:pPr>
+        <w:pStyle w:val="Prrafodelista"/>
+        <w:numPr>
+          <w:ilvl w:val="0"/>
+          <w:numId w:val="4"/>
+        </w:numPr>
+      </w:pPr>
+      <w:r>
+        <w:t>Dado que hubo ciertas incongruencias en cuanto a la búsqueda de semanas con DATEPART(</w:t>
       </w:r>
       <w:proofErr w:type="spellStart"/>
-      <w:proofErr w:type="gramEnd"/>
       <w:r>
         <w:t>WEEK,fecha</w:t>
       </w:r>
@@ -31,8 +33,15 @@
       </w:r>
     </w:p>
     <w:p>
-      <w:r>
-        <w:t>2.- Se pide al usuario respetar el rango necesario al momento de cargar los horarios o fechas, dado que si no se respeta, automáticamente no se registrara esa fecha en la agenda</w:t>
+      <w:pPr>
+        <w:pStyle w:val="Prrafodelista"/>
+        <w:numPr>
+          <w:ilvl w:val="0"/>
+          <w:numId w:val="4"/>
+        </w:numPr>
+      </w:pPr>
+      <w:r>
+        <w:t>Se pide al usuario respetar el rango necesario al momento de cargar los horarios o fechas, dado que si no se respeta, automáticamente no se registrara esa fecha en la agenda</w:t>
       </w:r>
     </w:p>
     <w:p>
@@ -537,6 +546,162 @@
       </w:r>
     </w:p>
     <w:p/>
+    <w:p/>
+    <w:p>
+      <w:r>
+        <w:t>FUNCIONALIDAD: “PEDIR TURNO”</w:t>
+      </w:r>
+    </w:p>
+    <w:p>
+      <w:r>
+        <w:t>Notas:</w:t>
+      </w:r>
+    </w:p>
+    <w:p>
+      <w:pPr>
+        <w:pStyle w:val="Prrafodelista"/>
+        <w:numPr>
+          <w:ilvl w:val="0"/>
+          <w:numId w:val="3"/>
+        </w:numPr>
+      </w:pPr>
+      <w:r>
+        <w:t>El usuario tendrá obligatoriamente que ingresar el numero de afiliado (sea el mismo paciente o el administrativo y una “fecha hasta”)</w:t>
+      </w:r>
+    </w:p>
+    <w:p>
+      <w:r>
+        <w:t>Procedimiento del usuario:</w:t>
+      </w:r>
+    </w:p>
+    <w:p>
+      <w:pPr>
+        <w:pStyle w:val="Prrafodelista"/>
+        <w:numPr>
+          <w:ilvl w:val="0"/>
+          <w:numId w:val="5"/>
+        </w:numPr>
+      </w:pPr>
+      <w:r>
+        <w:t>Primero ingresa si código de afiliado</w:t>
+      </w:r>
+    </w:p>
+    <w:p>
+      <w:pPr>
+        <w:pStyle w:val="Prrafodelista"/>
+        <w:numPr>
+          <w:ilvl w:val="0"/>
+          <w:numId w:val="5"/>
+        </w:numPr>
+      </w:pPr>
+      <w:r>
+        <w:t>Elige las especialidad</w:t>
+      </w:r>
+    </w:p>
+    <w:p>
+      <w:pPr>
+        <w:pStyle w:val="Prrafodelista"/>
+        <w:numPr>
+          <w:ilvl w:val="0"/>
+          <w:numId w:val="5"/>
+        </w:numPr>
+      </w:pPr>
+      <w:r>
+        <w:t>El nombre del medico</w:t>
+      </w:r>
+    </w:p>
+    <w:p>
+      <w:pPr>
+        <w:pStyle w:val="Prrafodelista"/>
+        <w:numPr>
+          <w:ilvl w:val="0"/>
+          <w:numId w:val="5"/>
+        </w:numPr>
+      </w:pPr>
+      <w:r>
+        <w:lastRenderedPageBreak/>
+        <w:t>Luego deja informado hasta que fecha puede ser el turno que busca</w:t>
+      </w:r>
+    </w:p>
+    <w:p>
+      <w:pPr>
+        <w:pStyle w:val="Prrafodelista"/>
+        <w:numPr>
+          <w:ilvl w:val="0"/>
+          <w:numId w:val="5"/>
+        </w:numPr>
+      </w:pPr>
+      <w:r>
+        <w:t>Finalmente da en mostrar, elige el horario y da en reservar</w:t>
+      </w:r>
+    </w:p>
+    <w:p/>
+    <w:p>
+      <w:r>
+        <w:t>Procedimiento del programa:</w:t>
+      </w:r>
+    </w:p>
+    <w:p>
+      <w:pPr>
+        <w:pStyle w:val="Prrafodelista"/>
+        <w:numPr>
+          <w:ilvl w:val="0"/>
+          <w:numId w:val="6"/>
+        </w:numPr>
+      </w:pPr>
+      <w:r>
+        <w:t xml:space="preserve">Cargar el </w:t>
+      </w:r>
+      <w:proofErr w:type="spellStart"/>
+      <w:r>
+        <w:t>dvg_especialidades</w:t>
+      </w:r>
+      <w:proofErr w:type="spellEnd"/>
+      <w:r>
+        <w:t xml:space="preserve"> para que el usuario lo pueda buscar</w:t>
+      </w:r>
+    </w:p>
+    <w:p>
+      <w:pPr>
+        <w:pStyle w:val="Prrafodelista"/>
+        <w:numPr>
+          <w:ilvl w:val="0"/>
+          <w:numId w:val="6"/>
+        </w:numPr>
+      </w:pPr>
+      <w:r>
+        <w:t>Cada uno de los botones van habilitando el siguiente</w:t>
+      </w:r>
+    </w:p>
+    <w:p>
+      <w:pPr>
+        <w:pStyle w:val="Prrafodelista"/>
+        <w:numPr>
+          <w:ilvl w:val="0"/>
+          <w:numId w:val="6"/>
+        </w:numPr>
+      </w:pPr>
+      <w:r>
+        <w:t>Mostrar Horarios muestra todos los horarios según la agenda del profesional elegido y respetando el tope de fecha, además consultando si dicho horario ya tiene un turno asignado para solo mostrar los horarios realmente disponibles</w:t>
+      </w:r>
+    </w:p>
+    <w:p>
+      <w:pPr>
+        <w:pStyle w:val="Prrafodelista"/>
+        <w:numPr>
+          <w:ilvl w:val="0"/>
+          <w:numId w:val="6"/>
+        </w:numPr>
+      </w:pPr>
+      <w:proofErr w:type="spellStart"/>
+      <w:r>
+        <w:t>Reserver</w:t>
+      </w:r>
+      <w:proofErr w:type="spellEnd"/>
+      <w:r>
+        <w:t xml:space="preserve"> crea el turno, dejándolo en 0 (reservado).</w:t>
+      </w:r>
+    </w:p>
     <w:sectPr>
       <w:pgSz w:w="12240" w:h="15840"/>
       <w:pgMar w:top="1417" w:right="1701" w:bottom="1417" w:left="1701" w:header="708" w:footer="708" w:gutter="0"/>
@@ -550,6 +715,95 @@
 <file path=word/numbering.xml><?xml version="1.0" encoding="utf-8"?>
 <w:numbering xmlns:ve="http://schemas.openxmlformats.org/markup-compatibility/2006" xmlns:o="urn:schemas-microsoft-com:office:office" xmlns:r="http://schemas.openxmlformats.org/officeDocument/2006/relationships" xmlns:m="http://schemas.openxmlformats.org/officeDocument/2006/math" xmlns:v="urn:schemas-microsoft-com:vml" xmlns:wp="http://schemas.openxmlformats.org/drawingml/2006/wordprocessingDrawing" xmlns:w10="urn:schemas-microsoft-com:office:word" xmlns:w="http://schemas.openxmlformats.org/wordprocessingml/2006/main" xmlns:wne="http://schemas.microsoft.com/office/word/2006/wordml">
   <w:abstractNum w:abstractNumId="0">
+    <w:nsid w:val="06646B7E"/>
+    <w:multiLevelType w:val="hybridMultilevel"/>
+    <w:tmpl w:val="CFFEE418"/>
+    <w:lvl w:ilvl="0" w:tplc="2C0A000F">
+      <w:start w:val="1"/>
+      <w:numFmt w:val="decimal"/>
+      <w:lvlText w:val="%1."/>
+      <w:lvlJc w:val="left"/>
+      <w:pPr>
+        <w:ind w:left="720" w:hanging="360"/>
+      </w:pPr>
+      <w:rPr>
+        <w:rFonts w:hint="default"/>
+      </w:rPr>
+    </w:lvl>
+    <w:lvl w:ilvl="1" w:tplc="2C0A0019" w:tentative="1">
+      <w:start w:val="1"/>
+      <w:numFmt w:val="lowerLetter"/>
+      <w:lvlText w:val="%2."/>
+      <w:lvlJc w:val="left"/>
+      <w:pPr>
+        <w:ind w:left="1440" w:hanging="360"/>
+      </w:pPr>
+    </w:lvl>
+    <w:lvl w:ilvl="2" w:tplc="2C0A001B" w:tentative="1">
+      <w:start w:val="1"/>
+      <w:numFmt w:val="lowerRoman"/>
+      <w:lvlText w:val="%3."/>
+      <w:lvlJc w:val="right"/>
+      <w:pPr>
+        <w:ind w:left="2160" w:hanging="180"/>
+      </w:pPr>
+    </w:lvl>
+    <w:lvl w:ilvl="3" w:tplc="2C0A000F" w:tentative="1">
+      <w:start w:val="1"/>
+      <w:numFmt w:val="decimal"/>
+      <w:lvlText w:val="%4."/>
+      <w:lvlJc w:val="left"/>
+      <w:pPr>
+        <w:ind w:left="2880" w:hanging="360"/>
+      </w:pPr>
+    </w:lvl>
+    <w:lvl w:ilvl="4" w:tplc="2C0A0019" w:tentative="1">
+      <w:start w:val="1"/>
+      <w:numFmt w:val="lowerLetter"/>
+      <w:lvlText w:val="%5."/>
+      <w:lvlJc w:val="left"/>
+      <w:pPr>
+        <w:ind w:left="3600" w:hanging="360"/>
+      </w:pPr>
+    </w:lvl>
+    <w:lvl w:ilvl="5" w:tplc="2C0A001B" w:tentative="1">
+      <w:start w:val="1"/>
+      <w:numFmt w:val="lowerRoman"/>
+      <w:lvlText w:val="%6."/>
+      <w:lvlJc w:val="right"/>
+      <w:pPr>
+        <w:ind w:left="4320" w:hanging="180"/>
+      </w:pPr>
+    </w:lvl>
+    <w:lvl w:ilvl="6" w:tplc="2C0A000F" w:tentative="1">
+      <w:start w:val="1"/>
+      <w:numFmt w:val="decimal"/>
+      <w:lvlText w:val="%7."/>
+      <w:lvlJc w:val="left"/>
+      <w:pPr>
+        <w:ind w:left="5040" w:hanging="360"/>
+      </w:pPr>
+    </w:lvl>
+    <w:lvl w:ilvl="7" w:tplc="2C0A0019" w:tentative="1">
+      <w:start w:val="1"/>
+      <w:numFmt w:val="lowerLetter"/>
+      <w:lvlText w:val="%8."/>
+      <w:lvlJc w:val="left"/>
+      <w:pPr>
+        <w:ind w:left="5760" w:hanging="360"/>
+      </w:pPr>
+    </w:lvl>
+    <w:lvl w:ilvl="8" w:tplc="2C0A001B" w:tentative="1">
+      <w:start w:val="1"/>
+      <w:numFmt w:val="lowerRoman"/>
+      <w:lvlText w:val="%9."/>
+      <w:lvlJc w:val="right"/>
+      <w:pPr>
+        <w:ind w:left="6480" w:hanging="180"/>
+      </w:pPr>
+    </w:lvl>
+  </w:abstractNum>
+  <w:abstractNum w:abstractNumId="1">
     <w:nsid w:val="149E1A04"/>
     <w:multiLevelType w:val="hybridMultilevel"/>
     <w:tmpl w:val="11089E7C"/>
@@ -638,7 +892,185 @@
       </w:pPr>
     </w:lvl>
   </w:abstractNum>
-  <w:abstractNum w:abstractNumId="1">
+  <w:abstractNum w:abstractNumId="2">
+    <w:nsid w:val="15B91B41"/>
+    <w:multiLevelType w:val="hybridMultilevel"/>
+    <w:tmpl w:val="1C24F9B4"/>
+    <w:lvl w:ilvl="0" w:tplc="2C0A000F">
+      <w:start w:val="1"/>
+      <w:numFmt w:val="decimal"/>
+      <w:lvlText w:val="%1."/>
+      <w:lvlJc w:val="left"/>
+      <w:pPr>
+        <w:ind w:left="720" w:hanging="360"/>
+      </w:pPr>
+      <w:rPr>
+        <w:rFonts w:hint="default"/>
+      </w:rPr>
+    </w:lvl>
+    <w:lvl w:ilvl="1" w:tplc="2C0A0019" w:tentative="1">
+      <w:start w:val="1"/>
+      <w:numFmt w:val="lowerLetter"/>
+      <w:lvlText w:val="%2."/>
+      <w:lvlJc w:val="left"/>
+      <w:pPr>
+        <w:ind w:left="1440" w:hanging="360"/>
+      </w:pPr>
+    </w:lvl>
+    <w:lvl w:ilvl="2" w:tplc="2C0A001B" w:tentative="1">
+      <w:start w:val="1"/>
+      <w:numFmt w:val="lowerRoman"/>
+      <w:lvlText w:val="%3."/>
+      <w:lvlJc w:val="right"/>
+      <w:pPr>
+        <w:ind w:left="2160" w:hanging="180"/>
+      </w:pPr>
+    </w:lvl>
+    <w:lvl w:ilvl="3" w:tplc="2C0A000F" w:tentative="1">
+      <w:start w:val="1"/>
+      <w:numFmt w:val="decimal"/>
+      <w:lvlText w:val="%4."/>
+      <w:lvlJc w:val="left"/>
+      <w:pPr>
+        <w:ind w:left="2880" w:hanging="360"/>
+      </w:pPr>
+    </w:lvl>
+    <w:lvl w:ilvl="4" w:tplc="2C0A0019" w:tentative="1">
+      <w:start w:val="1"/>
+      <w:numFmt w:val="lowerLetter"/>
+      <w:lvlText w:val="%5."/>
+      <w:lvlJc w:val="left"/>
+      <w:pPr>
+        <w:ind w:left="3600" w:hanging="360"/>
+      </w:pPr>
+    </w:lvl>
+    <w:lvl w:ilvl="5" w:tplc="2C0A001B" w:tentative="1">
+      <w:start w:val="1"/>
+      <w:numFmt w:val="lowerRoman"/>
+      <w:lvlText w:val="%6."/>
+      <w:lvlJc w:val="right"/>
+      <w:pPr>
+        <w:ind w:left="4320" w:hanging="180"/>
+      </w:pPr>
+    </w:lvl>
+    <w:lvl w:ilvl="6" w:tplc="2C0A000F" w:tentative="1">
+      <w:start w:val="1"/>
+      <w:numFmt w:val="decimal"/>
+      <w:lvlText w:val="%7."/>
+      <w:lvlJc w:val="left"/>
+      <w:pPr>
+        <w:ind w:left="5040" w:hanging="360"/>
+      </w:pPr>
+    </w:lvl>
+    <w:lvl w:ilvl="7" w:tplc="2C0A0019" w:tentative="1">
+      <w:start w:val="1"/>
+      <w:numFmt w:val="lowerLetter"/>
+      <w:lvlText w:val="%8."/>
+      <w:lvlJc w:val="left"/>
+      <w:pPr>
+        <w:ind w:left="5760" w:hanging="360"/>
+      </w:pPr>
+    </w:lvl>
+    <w:lvl w:ilvl="8" w:tplc="2C0A001B" w:tentative="1">
+      <w:start w:val="1"/>
+      <w:numFmt w:val="lowerRoman"/>
+      <w:lvlText w:val="%9."/>
+      <w:lvlJc w:val="right"/>
+      <w:pPr>
+        <w:ind w:left="6480" w:hanging="180"/>
+      </w:pPr>
+    </w:lvl>
+  </w:abstractNum>
+  <w:abstractNum w:abstractNumId="3">
+    <w:nsid w:val="382402EB"/>
+    <w:multiLevelType w:val="hybridMultilevel"/>
+    <w:tmpl w:val="79F64DD2"/>
+    <w:lvl w:ilvl="0" w:tplc="2C0A000F">
+      <w:start w:val="1"/>
+      <w:numFmt w:val="decimal"/>
+      <w:lvlText w:val="%1."/>
+      <w:lvlJc w:val="left"/>
+      <w:pPr>
+        <w:ind w:left="720" w:hanging="360"/>
+      </w:pPr>
+      <w:rPr>
+        <w:rFonts w:hint="default"/>
+      </w:rPr>
+    </w:lvl>
+    <w:lvl w:ilvl="1" w:tplc="2C0A0019" w:tentative="1">
+      <w:start w:val="1"/>
+      <w:numFmt w:val="lowerLetter"/>
+      <w:lvlText w:val="%2."/>
+      <w:lvlJc w:val="left"/>
+      <w:pPr>
+        <w:ind w:left="1440" w:hanging="360"/>
+      </w:pPr>
+    </w:lvl>
+    <w:lvl w:ilvl="2" w:tplc="2C0A001B" w:tentative="1">
+      <w:start w:val="1"/>
+      <w:numFmt w:val="lowerRoman"/>
+      <w:lvlText w:val="%3."/>
+      <w:lvlJc w:val="right"/>
+      <w:pPr>
+        <w:ind w:left="2160" w:hanging="180"/>
+      </w:pPr>
+    </w:lvl>
+    <w:lvl w:ilvl="3" w:tplc="2C0A000F" w:tentative="1">
+      <w:start w:val="1"/>
+      <w:numFmt w:val="decimal"/>
+      <w:lvlText w:val="%4."/>
+      <w:lvlJc w:val="left"/>
+      <w:pPr>
+        <w:ind w:left="2880" w:hanging="360"/>
+      </w:pPr>
+    </w:lvl>
+    <w:lvl w:ilvl="4" w:tplc="2C0A0019" w:tentative="1">
+      <w:start w:val="1"/>
+      <w:numFmt w:val="lowerLetter"/>
+      <w:lvlText w:val="%5."/>
+      <w:lvlJc w:val="left"/>
+      <w:pPr>
+        <w:ind w:left="3600" w:hanging="360"/>
+      </w:pPr>
+    </w:lvl>
+    <w:lvl w:ilvl="5" w:tplc="2C0A001B" w:tentative="1">
+      <w:start w:val="1"/>
+      <w:numFmt w:val="lowerRoman"/>
+      <w:lvlText w:val="%6."/>
+      <w:lvlJc w:val="right"/>
+      <w:pPr>
+        <w:ind w:left="4320" w:hanging="180"/>
+      </w:pPr>
+    </w:lvl>
+    <w:lvl w:ilvl="6" w:tplc="2C0A000F" w:tentative="1">
+      <w:start w:val="1"/>
+      <w:numFmt w:val="decimal"/>
+      <w:lvlText w:val="%7."/>
+      <w:lvlJc w:val="left"/>
+      <w:pPr>
+        <w:ind w:left="5040" w:hanging="360"/>
+      </w:pPr>
+    </w:lvl>
+    <w:lvl w:ilvl="7" w:tplc="2C0A0019" w:tentative="1">
+      <w:start w:val="1"/>
+      <w:numFmt w:val="lowerLetter"/>
+      <w:lvlText w:val="%8."/>
+      <w:lvlJc w:val="left"/>
+      <w:pPr>
+        <w:ind w:left="5760" w:hanging="360"/>
+      </w:pPr>
+    </w:lvl>
+    <w:lvl w:ilvl="8" w:tplc="2C0A001B" w:tentative="1">
+      <w:start w:val="1"/>
+      <w:numFmt w:val="lowerRoman"/>
+      <w:lvlText w:val="%9."/>
+      <w:lvlJc w:val="right"/>
+      <w:pPr>
+        <w:ind w:left="6480" w:hanging="180"/>
+      </w:pPr>
+    </w:lvl>
+  </w:abstractNum>
+  <w:abstractNum w:abstractNumId="4">
     <w:nsid w:val="51BB46BC"/>
     <w:multiLevelType w:val="hybridMultilevel"/>
     <w:tmpl w:val="3A3435E2"/>
@@ -727,11 +1159,112 @@
       </w:pPr>
     </w:lvl>
   </w:abstractNum>
+  <w:abstractNum w:abstractNumId="5">
+    <w:nsid w:val="6CF4217B"/>
+    <w:multiLevelType w:val="hybridMultilevel"/>
+    <w:tmpl w:val="94087E08"/>
+    <w:lvl w:ilvl="0" w:tplc="2C0A000F">
+      <w:start w:val="1"/>
+      <w:numFmt w:val="decimal"/>
+      <w:lvlText w:val="%1."/>
+      <w:lvlJc w:val="left"/>
+      <w:pPr>
+        <w:ind w:left="720" w:hanging="360"/>
+      </w:pPr>
+      <w:rPr>
+        <w:rFonts w:hint="default"/>
+      </w:rPr>
+    </w:lvl>
+    <w:lvl w:ilvl="1" w:tplc="2C0A0019" w:tentative="1">
+      <w:start w:val="1"/>
+      <w:numFmt w:val="lowerLetter"/>
+      <w:lvlText w:val="%2."/>
+      <w:lvlJc w:val="left"/>
+      <w:pPr>
+        <w:ind w:left="1440" w:hanging="360"/>
+      </w:pPr>
+    </w:lvl>
+    <w:lvl w:ilvl="2" w:tplc="2C0A001B" w:tentative="1">
+      <w:start w:val="1"/>
+      <w:numFmt w:val="lowerRoman"/>
+      <w:lvlText w:val="%3."/>
+      <w:lvlJc w:val="right"/>
+      <w:pPr>
+        <w:ind w:left="2160" w:hanging="180"/>
+      </w:pPr>
+    </w:lvl>
+    <w:lvl w:ilvl="3" w:tplc="2C0A000F" w:tentative="1">
+      <w:start w:val="1"/>
+      <w:numFmt w:val="decimal"/>
+      <w:lvlText w:val="%4."/>
+      <w:lvlJc w:val="left"/>
+      <w:pPr>
+        <w:ind w:left="2880" w:hanging="360"/>
+      </w:pPr>
+    </w:lvl>
+    <w:lvl w:ilvl="4" w:tplc="2C0A0019" w:tentative="1">
+      <w:start w:val="1"/>
+      <w:numFmt w:val="lowerLetter"/>
+      <w:lvlText w:val="%5."/>
+      <w:lvlJc w:val="left"/>
+      <w:pPr>
+        <w:ind w:left="3600" w:hanging="360"/>
+      </w:pPr>
+    </w:lvl>
+    <w:lvl w:ilvl="5" w:tplc="2C0A001B" w:tentative="1">
+      <w:start w:val="1"/>
+      <w:numFmt w:val="lowerRoman"/>
+      <w:lvlText w:val="%6."/>
+      <w:lvlJc w:val="right"/>
+      <w:pPr>
+        <w:ind w:left="4320" w:hanging="180"/>
+      </w:pPr>
+    </w:lvl>
+    <w:lvl w:ilvl="6" w:tplc="2C0A000F" w:tentative="1">
+      <w:start w:val="1"/>
+      <w:numFmt w:val="decimal"/>
+      <w:lvlText w:val="%7."/>
+      <w:lvlJc w:val="left"/>
+      <w:pPr>
+        <w:ind w:left="5040" w:hanging="360"/>
+      </w:pPr>
+    </w:lvl>
+    <w:lvl w:ilvl="7" w:tplc="2C0A0019" w:tentative="1">
+      <w:start w:val="1"/>
+      <w:numFmt w:val="lowerLetter"/>
+      <w:lvlText w:val="%8."/>
+      <w:lvlJc w:val="left"/>
+      <w:pPr>
+        <w:ind w:left="5760" w:hanging="360"/>
+      </w:pPr>
+    </w:lvl>
+    <w:lvl w:ilvl="8" w:tplc="2C0A001B" w:tentative="1">
+      <w:start w:val="1"/>
+      <w:numFmt w:val="lowerRoman"/>
+      <w:lvlText w:val="%9."/>
+      <w:lvlJc w:val="right"/>
+      <w:pPr>
+        <w:ind w:left="6480" w:hanging="180"/>
+      </w:pPr>
+    </w:lvl>
+  </w:abstractNum>
   <w:num w:numId="1">
+    <w:abstractNumId w:val="1"/>
+  </w:num>
+  <w:num w:numId="2">
+    <w:abstractNumId w:val="4"/>
+  </w:num>
+  <w:num w:numId="3">
     <w:abstractNumId w:val="0"/>
   </w:num>
-  <w:num w:numId="2">
-    <w:abstractNumId w:val="1"/>
+  <w:num w:numId="4">
+    <w:abstractNumId w:val="2"/>
+  </w:num>
+  <w:num w:numId="5">
+    <w:abstractNumId w:val="5"/>
+  </w:num>
+  <w:num w:numId="6">
+    <w:abstractNumId w:val="3"/>
   </w:num>
 </w:numbering>
 </file>

</xml_diff>